<commit_message>
reimplemented the units conversions
</commit_message>
<xml_diff>
--- a/weather app styling.docx
+++ b/weather app styling.docx
@@ -6858,10 +6858,1191 @@
         <w:t>https://symbl-world.akamaized.net/i/webp/5d/92b28f00be95d49905b672f457a0e3.webp</w:t>
       </w:r>
     </w:p>
-    <w:p>
+    <w:p/>
+    <w:p/>
+    <w:p/>
+    <w:p/>
+    <w:p>
+      <w:pPr>
+        <w:shd w:val="clear" w:color="auto" w:fill="1E1E1E"/>
+        <w:spacing w:line="270" w:lineRule="atLeast"/>
+        <w:rPr>
+          <w:rFonts w:ascii="Menlo" w:hAnsi="Menlo" w:cs="Menlo"/>
+          <w:color w:val="D4D4D4"/>
+          <w:sz w:val="18"/>
+          <w:szCs w:val="18"/>
+        </w:rPr>
+      </w:pPr>
+      <w:r>
+        <w:rPr>
+          <w:rFonts w:ascii="Menlo" w:hAnsi="Menlo" w:cs="Menlo"/>
+          <w:color w:val="569CD6"/>
+          <w:sz w:val="18"/>
+          <w:szCs w:val="18"/>
+        </w:rPr>
+        <w:t>function</w:t>
+      </w:r>
+      <w:r>
+        <w:rPr>
+          <w:rFonts w:ascii="Menlo" w:hAnsi="Menlo" w:cs="Menlo"/>
+          <w:color w:val="D4D4D4"/>
+          <w:sz w:val="18"/>
+          <w:szCs w:val="18"/>
+        </w:rPr>
+        <w:t xml:space="preserve"> </w:t>
+      </w:r>
+      <w:proofErr w:type="spellStart"/>
+      <w:r>
+        <w:rPr>
+          <w:rFonts w:ascii="Menlo" w:hAnsi="Menlo" w:cs="Menlo"/>
+          <w:color w:val="DCDCAA"/>
+          <w:sz w:val="18"/>
+          <w:szCs w:val="18"/>
+        </w:rPr>
+        <w:t>displayFahrenheitTemperature</w:t>
+      </w:r>
+      <w:proofErr w:type="spellEnd"/>
+      <w:r>
+        <w:rPr>
+          <w:rFonts w:ascii="Menlo" w:hAnsi="Menlo" w:cs="Menlo"/>
+          <w:color w:val="D4D4D4"/>
+          <w:sz w:val="18"/>
+          <w:szCs w:val="18"/>
+        </w:rPr>
+        <w:t>(</w:t>
+      </w:r>
+      <w:r>
+        <w:rPr>
+          <w:rFonts w:ascii="Menlo" w:hAnsi="Menlo" w:cs="Menlo"/>
+          <w:color w:val="9CDCFE"/>
+          <w:sz w:val="18"/>
+          <w:szCs w:val="18"/>
+        </w:rPr>
+        <w:t>event</w:t>
+      </w:r>
+      <w:r>
+        <w:rPr>
+          <w:rFonts w:ascii="Menlo" w:hAnsi="Menlo" w:cs="Menlo"/>
+          <w:color w:val="D4D4D4"/>
+          <w:sz w:val="18"/>
+          <w:szCs w:val="18"/>
+        </w:rPr>
+        <w:t>) {</w:t>
+      </w:r>
+    </w:p>
+    <w:p>
+      <w:pPr>
+        <w:shd w:val="clear" w:color="auto" w:fill="1E1E1E"/>
+        <w:spacing w:line="270" w:lineRule="atLeast"/>
+        <w:rPr>
+          <w:rFonts w:ascii="Menlo" w:hAnsi="Menlo" w:cs="Menlo"/>
+          <w:color w:val="D4D4D4"/>
+          <w:sz w:val="18"/>
+          <w:szCs w:val="18"/>
+        </w:rPr>
+      </w:pPr>
+      <w:r>
+        <w:rPr>
+          <w:rFonts w:ascii="Menlo" w:hAnsi="Menlo" w:cs="Menlo"/>
+          <w:color w:val="D4D4D4"/>
+          <w:sz w:val="18"/>
+          <w:szCs w:val="18"/>
+        </w:rPr>
+        <w:t xml:space="preserve">  </w:t>
+      </w:r>
+      <w:proofErr w:type="spellStart"/>
+      <w:r>
+        <w:rPr>
+          <w:rFonts w:ascii="Menlo" w:hAnsi="Menlo" w:cs="Menlo"/>
+          <w:color w:val="9CDCFE"/>
+          <w:sz w:val="18"/>
+          <w:szCs w:val="18"/>
+        </w:rPr>
+        <w:t>event</w:t>
+      </w:r>
+      <w:r>
+        <w:rPr>
+          <w:rFonts w:ascii="Menlo" w:hAnsi="Menlo" w:cs="Menlo"/>
+          <w:color w:val="D4D4D4"/>
+          <w:sz w:val="18"/>
+          <w:szCs w:val="18"/>
+        </w:rPr>
+        <w:t>.</w:t>
+      </w:r>
+      <w:r>
+        <w:rPr>
+          <w:rFonts w:ascii="Menlo" w:hAnsi="Menlo" w:cs="Menlo"/>
+          <w:color w:val="DCDCAA"/>
+          <w:sz w:val="18"/>
+          <w:szCs w:val="18"/>
+        </w:rPr>
+        <w:t>preventDefault</w:t>
+      </w:r>
+      <w:proofErr w:type="spellEnd"/>
+      <w:r>
+        <w:rPr>
+          <w:rFonts w:ascii="Menlo" w:hAnsi="Menlo" w:cs="Menlo"/>
+          <w:color w:val="D4D4D4"/>
+          <w:sz w:val="18"/>
+          <w:szCs w:val="18"/>
+        </w:rPr>
+        <w:t>();</w:t>
+      </w:r>
+    </w:p>
+    <w:p>
+      <w:pPr>
+        <w:shd w:val="clear" w:color="auto" w:fill="1E1E1E"/>
+        <w:spacing w:line="270" w:lineRule="atLeast"/>
+        <w:rPr>
+          <w:rFonts w:ascii="Menlo" w:hAnsi="Menlo" w:cs="Menlo"/>
+          <w:color w:val="D4D4D4"/>
+          <w:sz w:val="18"/>
+          <w:szCs w:val="18"/>
+        </w:rPr>
+      </w:pPr>
+      <w:r>
+        <w:rPr>
+          <w:rFonts w:ascii="Menlo" w:hAnsi="Menlo" w:cs="Menlo"/>
+          <w:color w:val="D4D4D4"/>
+          <w:sz w:val="18"/>
+          <w:szCs w:val="18"/>
+        </w:rPr>
+        <w:t xml:space="preserve">  </w:t>
+      </w:r>
+      <w:r>
+        <w:rPr>
+          <w:rFonts w:ascii="Menlo" w:hAnsi="Menlo" w:cs="Menlo"/>
+          <w:color w:val="569CD6"/>
+          <w:sz w:val="18"/>
+          <w:szCs w:val="18"/>
+        </w:rPr>
+        <w:t>let</w:t>
+      </w:r>
+      <w:r>
+        <w:rPr>
+          <w:rFonts w:ascii="Menlo" w:hAnsi="Menlo" w:cs="Menlo"/>
+          <w:color w:val="D4D4D4"/>
+          <w:sz w:val="18"/>
+          <w:szCs w:val="18"/>
+        </w:rPr>
+        <w:t xml:space="preserve"> </w:t>
+      </w:r>
+      <w:proofErr w:type="spellStart"/>
+      <w:r>
+        <w:rPr>
+          <w:rFonts w:ascii="Menlo" w:hAnsi="Menlo" w:cs="Menlo"/>
+          <w:color w:val="9CDCFE"/>
+          <w:sz w:val="18"/>
+          <w:szCs w:val="18"/>
+        </w:rPr>
+        <w:t>temperatureElement</w:t>
+      </w:r>
+      <w:proofErr w:type="spellEnd"/>
+      <w:r>
+        <w:rPr>
+          <w:rFonts w:ascii="Menlo" w:hAnsi="Menlo" w:cs="Menlo"/>
+          <w:color w:val="D4D4D4"/>
+          <w:sz w:val="18"/>
+          <w:szCs w:val="18"/>
+        </w:rPr>
+        <w:t xml:space="preserve"> = </w:t>
+      </w:r>
+      <w:proofErr w:type="spellStart"/>
+      <w:r>
+        <w:rPr>
+          <w:rFonts w:ascii="Menlo" w:hAnsi="Menlo" w:cs="Menlo"/>
+          <w:color w:val="9CDCFE"/>
+          <w:sz w:val="18"/>
+          <w:szCs w:val="18"/>
+        </w:rPr>
+        <w:t>document</w:t>
+      </w:r>
+      <w:r>
+        <w:rPr>
+          <w:rFonts w:ascii="Menlo" w:hAnsi="Menlo" w:cs="Menlo"/>
+          <w:color w:val="D4D4D4"/>
+          <w:sz w:val="18"/>
+          <w:szCs w:val="18"/>
+        </w:rPr>
+        <w:t>.</w:t>
+      </w:r>
+      <w:r>
+        <w:rPr>
+          <w:rFonts w:ascii="Menlo" w:hAnsi="Menlo" w:cs="Menlo"/>
+          <w:color w:val="DCDCAA"/>
+          <w:sz w:val="18"/>
+          <w:szCs w:val="18"/>
+        </w:rPr>
+        <w:t>querySelector</w:t>
+      </w:r>
+      <w:proofErr w:type="spellEnd"/>
+      <w:r>
+        <w:rPr>
+          <w:rFonts w:ascii="Menlo" w:hAnsi="Menlo" w:cs="Menlo"/>
+          <w:color w:val="D4D4D4"/>
+          <w:sz w:val="18"/>
+          <w:szCs w:val="18"/>
+        </w:rPr>
+        <w:t>(</w:t>
+      </w:r>
+      <w:r>
+        <w:rPr>
+          <w:rFonts w:ascii="Menlo" w:hAnsi="Menlo" w:cs="Menlo"/>
+          <w:color w:val="CE9178"/>
+          <w:sz w:val="18"/>
+          <w:szCs w:val="18"/>
+        </w:rPr>
+        <w:t>"#temperature"</w:t>
+      </w:r>
+      <w:r>
+        <w:rPr>
+          <w:rFonts w:ascii="Menlo" w:hAnsi="Menlo" w:cs="Menlo"/>
+          <w:color w:val="D4D4D4"/>
+          <w:sz w:val="18"/>
+          <w:szCs w:val="18"/>
+        </w:rPr>
+        <w:t>);</w:t>
+      </w:r>
+    </w:p>
+    <w:p>
+      <w:pPr>
+        <w:shd w:val="clear" w:color="auto" w:fill="1E1E1E"/>
+        <w:spacing w:line="270" w:lineRule="atLeast"/>
+        <w:rPr>
+          <w:rFonts w:ascii="Menlo" w:hAnsi="Menlo" w:cs="Menlo"/>
+          <w:color w:val="D4D4D4"/>
+          <w:sz w:val="18"/>
+          <w:szCs w:val="18"/>
+        </w:rPr>
+      </w:pPr>
+    </w:p>
+    <w:p>
+      <w:pPr>
+        <w:shd w:val="clear" w:color="auto" w:fill="1E1E1E"/>
+        <w:spacing w:line="270" w:lineRule="atLeast"/>
+        <w:rPr>
+          <w:rFonts w:ascii="Menlo" w:hAnsi="Menlo" w:cs="Menlo"/>
+          <w:color w:val="D4D4D4"/>
+          <w:sz w:val="18"/>
+          <w:szCs w:val="18"/>
+        </w:rPr>
+      </w:pPr>
+      <w:r>
+        <w:rPr>
+          <w:rFonts w:ascii="Menlo" w:hAnsi="Menlo" w:cs="Menlo"/>
+          <w:color w:val="D4D4D4"/>
+          <w:sz w:val="18"/>
+          <w:szCs w:val="18"/>
+        </w:rPr>
+        <w:t xml:space="preserve">  </w:t>
+      </w:r>
+      <w:proofErr w:type="spellStart"/>
+      <w:r>
+        <w:rPr>
+          <w:rFonts w:ascii="Menlo" w:hAnsi="Menlo" w:cs="Menlo"/>
+          <w:color w:val="9CDCFE"/>
+          <w:sz w:val="18"/>
+          <w:szCs w:val="18"/>
+        </w:rPr>
+        <w:t>fahrenheitLink</w:t>
+      </w:r>
+      <w:r>
+        <w:rPr>
+          <w:rFonts w:ascii="Menlo" w:hAnsi="Menlo" w:cs="Menlo"/>
+          <w:color w:val="D4D4D4"/>
+          <w:sz w:val="18"/>
+          <w:szCs w:val="18"/>
+        </w:rPr>
+        <w:t>.</w:t>
+      </w:r>
+      <w:r>
+        <w:rPr>
+          <w:rFonts w:ascii="Menlo" w:hAnsi="Menlo" w:cs="Menlo"/>
+          <w:color w:val="4FC1FF"/>
+          <w:sz w:val="18"/>
+          <w:szCs w:val="18"/>
+        </w:rPr>
+        <w:t>classList</w:t>
+      </w:r>
+      <w:r>
+        <w:rPr>
+          <w:rFonts w:ascii="Menlo" w:hAnsi="Menlo" w:cs="Menlo"/>
+          <w:color w:val="D4D4D4"/>
+          <w:sz w:val="18"/>
+          <w:szCs w:val="18"/>
+        </w:rPr>
+        <w:t>.</w:t>
+      </w:r>
+      <w:r>
+        <w:rPr>
+          <w:rFonts w:ascii="Menlo" w:hAnsi="Menlo" w:cs="Menlo"/>
+          <w:color w:val="DCDCAA"/>
+          <w:sz w:val="18"/>
+          <w:szCs w:val="18"/>
+        </w:rPr>
+        <w:t>add</w:t>
+      </w:r>
+      <w:proofErr w:type="spellEnd"/>
+      <w:r>
+        <w:rPr>
+          <w:rFonts w:ascii="Menlo" w:hAnsi="Menlo" w:cs="Menlo"/>
+          <w:color w:val="D4D4D4"/>
+          <w:sz w:val="18"/>
+          <w:szCs w:val="18"/>
+        </w:rPr>
+        <w:t>(</w:t>
+      </w:r>
+      <w:r>
+        <w:rPr>
+          <w:rFonts w:ascii="Menlo" w:hAnsi="Menlo" w:cs="Menlo"/>
+          <w:color w:val="CE9178"/>
+          <w:sz w:val="18"/>
+          <w:szCs w:val="18"/>
+        </w:rPr>
+        <w:t>"active"</w:t>
+      </w:r>
+      <w:r>
+        <w:rPr>
+          <w:rFonts w:ascii="Menlo" w:hAnsi="Menlo" w:cs="Menlo"/>
+          <w:color w:val="D4D4D4"/>
+          <w:sz w:val="18"/>
+          <w:szCs w:val="18"/>
+        </w:rPr>
+        <w:t>);</w:t>
+      </w:r>
+    </w:p>
+    <w:p>
+      <w:pPr>
+        <w:shd w:val="clear" w:color="auto" w:fill="1E1E1E"/>
+        <w:spacing w:line="270" w:lineRule="atLeast"/>
+        <w:rPr>
+          <w:rFonts w:ascii="Menlo" w:hAnsi="Menlo" w:cs="Menlo"/>
+          <w:color w:val="D4D4D4"/>
+          <w:sz w:val="18"/>
+          <w:szCs w:val="18"/>
+        </w:rPr>
+      </w:pPr>
+    </w:p>
+    <w:p>
+      <w:pPr>
+        <w:shd w:val="clear" w:color="auto" w:fill="1E1E1E"/>
+        <w:spacing w:line="270" w:lineRule="atLeast"/>
+        <w:rPr>
+          <w:rFonts w:ascii="Menlo" w:hAnsi="Menlo" w:cs="Menlo"/>
+          <w:color w:val="D4D4D4"/>
+          <w:sz w:val="18"/>
+          <w:szCs w:val="18"/>
+        </w:rPr>
+      </w:pPr>
+      <w:r>
+        <w:rPr>
+          <w:rFonts w:ascii="Menlo" w:hAnsi="Menlo" w:cs="Menlo"/>
+          <w:color w:val="D4D4D4"/>
+          <w:sz w:val="18"/>
+          <w:szCs w:val="18"/>
+        </w:rPr>
+        <w:t xml:space="preserve">  </w:t>
+      </w:r>
+      <w:r>
+        <w:rPr>
+          <w:rFonts w:ascii="Menlo" w:hAnsi="Menlo" w:cs="Menlo"/>
+          <w:color w:val="569CD6"/>
+          <w:sz w:val="18"/>
+          <w:szCs w:val="18"/>
+        </w:rPr>
+        <w:t>let</w:t>
+      </w:r>
+      <w:r>
+        <w:rPr>
+          <w:rFonts w:ascii="Menlo" w:hAnsi="Menlo" w:cs="Menlo"/>
+          <w:color w:val="D4D4D4"/>
+          <w:sz w:val="18"/>
+          <w:szCs w:val="18"/>
+        </w:rPr>
+        <w:t xml:space="preserve"> </w:t>
+      </w:r>
+      <w:proofErr w:type="spellStart"/>
+      <w:r>
+        <w:rPr>
+          <w:rFonts w:ascii="Menlo" w:hAnsi="Menlo" w:cs="Menlo"/>
+          <w:color w:val="9CDCFE"/>
+          <w:sz w:val="18"/>
+          <w:szCs w:val="18"/>
+        </w:rPr>
+        <w:t>fahrenheitTemperature</w:t>
+      </w:r>
+      <w:proofErr w:type="spellEnd"/>
+      <w:r>
+        <w:rPr>
+          <w:rFonts w:ascii="Menlo" w:hAnsi="Menlo" w:cs="Menlo"/>
+          <w:color w:val="D4D4D4"/>
+          <w:sz w:val="18"/>
+          <w:szCs w:val="18"/>
+        </w:rPr>
+        <w:t xml:space="preserve"> = (</w:t>
+      </w:r>
+      <w:proofErr w:type="spellStart"/>
+      <w:r>
+        <w:rPr>
+          <w:rFonts w:ascii="Menlo" w:hAnsi="Menlo" w:cs="Menlo"/>
+          <w:color w:val="9CDCFE"/>
+          <w:sz w:val="18"/>
+          <w:szCs w:val="18"/>
+        </w:rPr>
+        <w:t>celsiusTemperature</w:t>
+      </w:r>
+      <w:proofErr w:type="spellEnd"/>
+      <w:r>
+        <w:rPr>
+          <w:rFonts w:ascii="Menlo" w:hAnsi="Menlo" w:cs="Menlo"/>
+          <w:color w:val="D4D4D4"/>
+          <w:sz w:val="18"/>
+          <w:szCs w:val="18"/>
+        </w:rPr>
+        <w:t xml:space="preserve"> * </w:t>
+      </w:r>
+      <w:r>
+        <w:rPr>
+          <w:rFonts w:ascii="Menlo" w:hAnsi="Menlo" w:cs="Menlo"/>
+          <w:color w:val="B5CEA8"/>
+          <w:sz w:val="18"/>
+          <w:szCs w:val="18"/>
+        </w:rPr>
+        <w:t>9</w:t>
+      </w:r>
+      <w:r>
+        <w:rPr>
+          <w:rFonts w:ascii="Menlo" w:hAnsi="Menlo" w:cs="Menlo"/>
+          <w:color w:val="D4D4D4"/>
+          <w:sz w:val="18"/>
+          <w:szCs w:val="18"/>
+        </w:rPr>
+        <w:t xml:space="preserve">) / </w:t>
+      </w:r>
+      <w:r>
+        <w:rPr>
+          <w:rFonts w:ascii="Menlo" w:hAnsi="Menlo" w:cs="Menlo"/>
+          <w:color w:val="B5CEA8"/>
+          <w:sz w:val="18"/>
+          <w:szCs w:val="18"/>
+        </w:rPr>
+        <w:t>5</w:t>
+      </w:r>
+      <w:r>
+        <w:rPr>
+          <w:rFonts w:ascii="Menlo" w:hAnsi="Menlo" w:cs="Menlo"/>
+          <w:color w:val="D4D4D4"/>
+          <w:sz w:val="18"/>
+          <w:szCs w:val="18"/>
+        </w:rPr>
+        <w:t xml:space="preserve"> + </w:t>
+      </w:r>
+      <w:r>
+        <w:rPr>
+          <w:rFonts w:ascii="Menlo" w:hAnsi="Menlo" w:cs="Menlo"/>
+          <w:color w:val="B5CEA8"/>
+          <w:sz w:val="18"/>
+          <w:szCs w:val="18"/>
+        </w:rPr>
+        <w:t>32</w:t>
+      </w:r>
+      <w:r>
+        <w:rPr>
+          <w:rFonts w:ascii="Menlo" w:hAnsi="Menlo" w:cs="Menlo"/>
+          <w:color w:val="D4D4D4"/>
+          <w:sz w:val="18"/>
+          <w:szCs w:val="18"/>
+        </w:rPr>
+        <w:t>;</w:t>
+      </w:r>
+    </w:p>
+    <w:p>
+      <w:pPr>
+        <w:shd w:val="clear" w:color="auto" w:fill="1E1E1E"/>
+        <w:spacing w:line="270" w:lineRule="atLeast"/>
+        <w:rPr>
+          <w:rFonts w:ascii="Menlo" w:hAnsi="Menlo" w:cs="Menlo"/>
+          <w:color w:val="D4D4D4"/>
+          <w:sz w:val="18"/>
+          <w:szCs w:val="18"/>
+        </w:rPr>
+      </w:pPr>
+      <w:r>
+        <w:rPr>
+          <w:rFonts w:ascii="Menlo" w:hAnsi="Menlo" w:cs="Menlo"/>
+          <w:color w:val="D4D4D4"/>
+          <w:sz w:val="18"/>
+          <w:szCs w:val="18"/>
+        </w:rPr>
+        <w:lastRenderedPageBreak/>
+        <w:t xml:space="preserve">  </w:t>
+      </w:r>
+      <w:proofErr w:type="spellStart"/>
+      <w:r>
+        <w:rPr>
+          <w:rFonts w:ascii="Menlo" w:hAnsi="Menlo" w:cs="Menlo"/>
+          <w:color w:val="9CDCFE"/>
+          <w:sz w:val="18"/>
+          <w:szCs w:val="18"/>
+        </w:rPr>
+        <w:t>temperatureElement</w:t>
+      </w:r>
+      <w:r>
+        <w:rPr>
+          <w:rFonts w:ascii="Menlo" w:hAnsi="Menlo" w:cs="Menlo"/>
+          <w:color w:val="D4D4D4"/>
+          <w:sz w:val="18"/>
+          <w:szCs w:val="18"/>
+        </w:rPr>
+        <w:t>.</w:t>
+      </w:r>
+      <w:r>
+        <w:rPr>
+          <w:rFonts w:ascii="Menlo" w:hAnsi="Menlo" w:cs="Menlo"/>
+          <w:color w:val="9CDCFE"/>
+          <w:sz w:val="18"/>
+          <w:szCs w:val="18"/>
+        </w:rPr>
+        <w:t>innerHTML</w:t>
+      </w:r>
+      <w:proofErr w:type="spellEnd"/>
+      <w:r>
+        <w:rPr>
+          <w:rFonts w:ascii="Menlo" w:hAnsi="Menlo" w:cs="Menlo"/>
+          <w:color w:val="D4D4D4"/>
+          <w:sz w:val="18"/>
+          <w:szCs w:val="18"/>
+        </w:rPr>
+        <w:t xml:space="preserve"> = </w:t>
+      </w:r>
+      <w:proofErr w:type="spellStart"/>
+      <w:r>
+        <w:rPr>
+          <w:rFonts w:ascii="Menlo" w:hAnsi="Menlo" w:cs="Menlo"/>
+          <w:color w:val="9CDCFE"/>
+          <w:sz w:val="18"/>
+          <w:szCs w:val="18"/>
+        </w:rPr>
+        <w:t>Math</w:t>
+      </w:r>
+      <w:r>
+        <w:rPr>
+          <w:rFonts w:ascii="Menlo" w:hAnsi="Menlo" w:cs="Menlo"/>
+          <w:color w:val="D4D4D4"/>
+          <w:sz w:val="18"/>
+          <w:szCs w:val="18"/>
+        </w:rPr>
+        <w:t>.</w:t>
+      </w:r>
+      <w:r>
+        <w:rPr>
+          <w:rFonts w:ascii="Menlo" w:hAnsi="Menlo" w:cs="Menlo"/>
+          <w:color w:val="DCDCAA"/>
+          <w:sz w:val="18"/>
+          <w:szCs w:val="18"/>
+        </w:rPr>
+        <w:t>roun</w:t>
+      </w:r>
       <w:bookmarkStart w:id="0" w:name="_GoBack"/>
       <w:bookmarkEnd w:id="0"/>
-    </w:p>
+      <w:r>
+        <w:rPr>
+          <w:rFonts w:ascii="Menlo" w:hAnsi="Menlo" w:cs="Menlo"/>
+          <w:color w:val="DCDCAA"/>
+          <w:sz w:val="18"/>
+          <w:szCs w:val="18"/>
+        </w:rPr>
+        <w:t>d</w:t>
+      </w:r>
+      <w:proofErr w:type="spellEnd"/>
+      <w:r>
+        <w:rPr>
+          <w:rFonts w:ascii="Menlo" w:hAnsi="Menlo" w:cs="Menlo"/>
+          <w:color w:val="D4D4D4"/>
+          <w:sz w:val="18"/>
+          <w:szCs w:val="18"/>
+        </w:rPr>
+        <w:t>(</w:t>
+      </w:r>
+      <w:proofErr w:type="spellStart"/>
+      <w:r>
+        <w:rPr>
+          <w:rFonts w:ascii="Menlo" w:hAnsi="Menlo" w:cs="Menlo"/>
+          <w:color w:val="9CDCFE"/>
+          <w:sz w:val="18"/>
+          <w:szCs w:val="18"/>
+        </w:rPr>
+        <w:t>fahrenheitTemperature</w:t>
+      </w:r>
+      <w:proofErr w:type="spellEnd"/>
+      <w:r>
+        <w:rPr>
+          <w:rFonts w:ascii="Menlo" w:hAnsi="Menlo" w:cs="Menlo"/>
+          <w:color w:val="D4D4D4"/>
+          <w:sz w:val="18"/>
+          <w:szCs w:val="18"/>
+        </w:rPr>
+        <w:t>);</w:t>
+      </w:r>
+    </w:p>
+    <w:p/>
+    <w:p/>
+    <w:p>
+      <w:pPr>
+        <w:shd w:val="clear" w:color="auto" w:fill="1E1E1E"/>
+        <w:spacing w:line="270" w:lineRule="atLeast"/>
+        <w:rPr>
+          <w:rFonts w:ascii="Menlo" w:hAnsi="Menlo" w:cs="Menlo"/>
+          <w:color w:val="D4D4D4"/>
+          <w:sz w:val="18"/>
+          <w:szCs w:val="18"/>
+        </w:rPr>
+      </w:pPr>
+      <w:r>
+        <w:rPr>
+          <w:rFonts w:ascii="Menlo" w:hAnsi="Menlo" w:cs="Menlo"/>
+          <w:color w:val="569CD6"/>
+          <w:sz w:val="18"/>
+          <w:szCs w:val="18"/>
+        </w:rPr>
+        <w:t>unction</w:t>
+      </w:r>
+      <w:r>
+        <w:rPr>
+          <w:rFonts w:ascii="Menlo" w:hAnsi="Menlo" w:cs="Menlo"/>
+          <w:color w:val="D4D4D4"/>
+          <w:sz w:val="18"/>
+          <w:szCs w:val="18"/>
+        </w:rPr>
+        <w:t xml:space="preserve"> </w:t>
+      </w:r>
+      <w:proofErr w:type="spellStart"/>
+      <w:r>
+        <w:rPr>
+          <w:rFonts w:ascii="Menlo" w:hAnsi="Menlo" w:cs="Menlo"/>
+          <w:color w:val="DCDCAA"/>
+          <w:sz w:val="18"/>
+          <w:szCs w:val="18"/>
+        </w:rPr>
+        <w:t>displayCelsiusTemperature</w:t>
+      </w:r>
+      <w:proofErr w:type="spellEnd"/>
+      <w:r>
+        <w:rPr>
+          <w:rFonts w:ascii="Menlo" w:hAnsi="Menlo" w:cs="Menlo"/>
+          <w:color w:val="D4D4D4"/>
+          <w:sz w:val="18"/>
+          <w:szCs w:val="18"/>
+        </w:rPr>
+        <w:t>(</w:t>
+      </w:r>
+      <w:r>
+        <w:rPr>
+          <w:rFonts w:ascii="Menlo" w:hAnsi="Menlo" w:cs="Menlo"/>
+          <w:color w:val="9CDCFE"/>
+          <w:sz w:val="18"/>
+          <w:szCs w:val="18"/>
+        </w:rPr>
+        <w:t>event</w:t>
+      </w:r>
+      <w:r>
+        <w:rPr>
+          <w:rFonts w:ascii="Menlo" w:hAnsi="Menlo" w:cs="Menlo"/>
+          <w:color w:val="D4D4D4"/>
+          <w:sz w:val="18"/>
+          <w:szCs w:val="18"/>
+        </w:rPr>
+        <w:t>) {</w:t>
+      </w:r>
+    </w:p>
+    <w:p>
+      <w:pPr>
+        <w:shd w:val="clear" w:color="auto" w:fill="1E1E1E"/>
+        <w:spacing w:line="270" w:lineRule="atLeast"/>
+        <w:rPr>
+          <w:rFonts w:ascii="Menlo" w:hAnsi="Menlo" w:cs="Menlo"/>
+          <w:color w:val="D4D4D4"/>
+          <w:sz w:val="18"/>
+          <w:szCs w:val="18"/>
+        </w:rPr>
+      </w:pPr>
+      <w:r>
+        <w:rPr>
+          <w:rFonts w:ascii="Menlo" w:hAnsi="Menlo" w:cs="Menlo"/>
+          <w:color w:val="D4D4D4"/>
+          <w:sz w:val="18"/>
+          <w:szCs w:val="18"/>
+        </w:rPr>
+        <w:t xml:space="preserve">  </w:t>
+      </w:r>
+      <w:proofErr w:type="spellStart"/>
+      <w:r>
+        <w:rPr>
+          <w:rFonts w:ascii="Menlo" w:hAnsi="Menlo" w:cs="Menlo"/>
+          <w:color w:val="9CDCFE"/>
+          <w:sz w:val="18"/>
+          <w:szCs w:val="18"/>
+        </w:rPr>
+        <w:t>event</w:t>
+      </w:r>
+      <w:r>
+        <w:rPr>
+          <w:rFonts w:ascii="Menlo" w:hAnsi="Menlo" w:cs="Menlo"/>
+          <w:color w:val="D4D4D4"/>
+          <w:sz w:val="18"/>
+          <w:szCs w:val="18"/>
+        </w:rPr>
+        <w:t>.</w:t>
+      </w:r>
+      <w:r>
+        <w:rPr>
+          <w:rFonts w:ascii="Menlo" w:hAnsi="Menlo" w:cs="Menlo"/>
+          <w:color w:val="DCDCAA"/>
+          <w:sz w:val="18"/>
+          <w:szCs w:val="18"/>
+        </w:rPr>
+        <w:t>preventDefault</w:t>
+      </w:r>
+      <w:proofErr w:type="spellEnd"/>
+      <w:r>
+        <w:rPr>
+          <w:rFonts w:ascii="Menlo" w:hAnsi="Menlo" w:cs="Menlo"/>
+          <w:color w:val="D4D4D4"/>
+          <w:sz w:val="18"/>
+          <w:szCs w:val="18"/>
+        </w:rPr>
+        <w:t>();</w:t>
+      </w:r>
+    </w:p>
+    <w:p>
+      <w:pPr>
+        <w:shd w:val="clear" w:color="auto" w:fill="1E1E1E"/>
+        <w:spacing w:line="270" w:lineRule="atLeast"/>
+        <w:rPr>
+          <w:rFonts w:ascii="Menlo" w:hAnsi="Menlo" w:cs="Menlo"/>
+          <w:color w:val="D4D4D4"/>
+          <w:sz w:val="18"/>
+          <w:szCs w:val="18"/>
+        </w:rPr>
+      </w:pPr>
+    </w:p>
+    <w:p>
+      <w:pPr>
+        <w:shd w:val="clear" w:color="auto" w:fill="1E1E1E"/>
+        <w:spacing w:line="270" w:lineRule="atLeast"/>
+        <w:rPr>
+          <w:rFonts w:ascii="Menlo" w:hAnsi="Menlo" w:cs="Menlo"/>
+          <w:color w:val="D4D4D4"/>
+          <w:sz w:val="18"/>
+          <w:szCs w:val="18"/>
+        </w:rPr>
+      </w:pPr>
+      <w:r>
+        <w:rPr>
+          <w:rFonts w:ascii="Menlo" w:hAnsi="Menlo" w:cs="Menlo"/>
+          <w:color w:val="D4D4D4"/>
+          <w:sz w:val="18"/>
+          <w:szCs w:val="18"/>
+        </w:rPr>
+        <w:t xml:space="preserve">  </w:t>
+      </w:r>
+      <w:proofErr w:type="spellStart"/>
+      <w:r>
+        <w:rPr>
+          <w:rFonts w:ascii="Menlo" w:hAnsi="Menlo" w:cs="Menlo"/>
+          <w:color w:val="9CDCFE"/>
+          <w:sz w:val="18"/>
+          <w:szCs w:val="18"/>
+        </w:rPr>
+        <w:t>fahrenheitLink</w:t>
+      </w:r>
+      <w:r>
+        <w:rPr>
+          <w:rFonts w:ascii="Menlo" w:hAnsi="Menlo" w:cs="Menlo"/>
+          <w:color w:val="D4D4D4"/>
+          <w:sz w:val="18"/>
+          <w:szCs w:val="18"/>
+        </w:rPr>
+        <w:t>.</w:t>
+      </w:r>
+      <w:r>
+        <w:rPr>
+          <w:rFonts w:ascii="Menlo" w:hAnsi="Menlo" w:cs="Menlo"/>
+          <w:color w:val="4FC1FF"/>
+          <w:sz w:val="18"/>
+          <w:szCs w:val="18"/>
+        </w:rPr>
+        <w:t>classList</w:t>
+      </w:r>
+      <w:r>
+        <w:rPr>
+          <w:rFonts w:ascii="Menlo" w:hAnsi="Menlo" w:cs="Menlo"/>
+          <w:color w:val="D4D4D4"/>
+          <w:sz w:val="18"/>
+          <w:szCs w:val="18"/>
+        </w:rPr>
+        <w:t>.</w:t>
+      </w:r>
+      <w:r>
+        <w:rPr>
+          <w:rFonts w:ascii="Menlo" w:hAnsi="Menlo" w:cs="Menlo"/>
+          <w:color w:val="DCDCAA"/>
+          <w:sz w:val="18"/>
+          <w:szCs w:val="18"/>
+        </w:rPr>
+        <w:t>remove</w:t>
+      </w:r>
+      <w:proofErr w:type="spellEnd"/>
+      <w:r>
+        <w:rPr>
+          <w:rFonts w:ascii="Menlo" w:hAnsi="Menlo" w:cs="Menlo"/>
+          <w:color w:val="D4D4D4"/>
+          <w:sz w:val="18"/>
+          <w:szCs w:val="18"/>
+        </w:rPr>
+        <w:t>(</w:t>
+      </w:r>
+      <w:r>
+        <w:rPr>
+          <w:rFonts w:ascii="Menlo" w:hAnsi="Menlo" w:cs="Menlo"/>
+          <w:color w:val="CE9178"/>
+          <w:sz w:val="18"/>
+          <w:szCs w:val="18"/>
+        </w:rPr>
+        <w:t>"active"</w:t>
+      </w:r>
+      <w:r>
+        <w:rPr>
+          <w:rFonts w:ascii="Menlo" w:hAnsi="Menlo" w:cs="Menlo"/>
+          <w:color w:val="D4D4D4"/>
+          <w:sz w:val="18"/>
+          <w:szCs w:val="18"/>
+        </w:rPr>
+        <w:t>);</w:t>
+      </w:r>
+    </w:p>
+    <w:p>
+      <w:pPr>
+        <w:shd w:val="clear" w:color="auto" w:fill="1E1E1E"/>
+        <w:spacing w:line="270" w:lineRule="atLeast"/>
+        <w:rPr>
+          <w:rFonts w:ascii="Menlo" w:hAnsi="Menlo" w:cs="Menlo"/>
+          <w:color w:val="D4D4D4"/>
+          <w:sz w:val="18"/>
+          <w:szCs w:val="18"/>
+        </w:rPr>
+      </w:pPr>
+      <w:r>
+        <w:rPr>
+          <w:rFonts w:ascii="Menlo" w:hAnsi="Menlo" w:cs="Menlo"/>
+          <w:color w:val="D4D4D4"/>
+          <w:sz w:val="18"/>
+          <w:szCs w:val="18"/>
+        </w:rPr>
+        <w:t xml:space="preserve">  </w:t>
+      </w:r>
+      <w:r>
+        <w:rPr>
+          <w:rFonts w:ascii="Menlo" w:hAnsi="Menlo" w:cs="Menlo"/>
+          <w:color w:val="569CD6"/>
+          <w:sz w:val="18"/>
+          <w:szCs w:val="18"/>
+        </w:rPr>
+        <w:t>let</w:t>
+      </w:r>
+      <w:r>
+        <w:rPr>
+          <w:rFonts w:ascii="Menlo" w:hAnsi="Menlo" w:cs="Menlo"/>
+          <w:color w:val="D4D4D4"/>
+          <w:sz w:val="18"/>
+          <w:szCs w:val="18"/>
+        </w:rPr>
+        <w:t xml:space="preserve"> </w:t>
+      </w:r>
+      <w:proofErr w:type="spellStart"/>
+      <w:r>
+        <w:rPr>
+          <w:rFonts w:ascii="Menlo" w:hAnsi="Menlo" w:cs="Menlo"/>
+          <w:color w:val="9CDCFE"/>
+          <w:sz w:val="18"/>
+          <w:szCs w:val="18"/>
+        </w:rPr>
+        <w:t>temperatureElement</w:t>
+      </w:r>
+      <w:proofErr w:type="spellEnd"/>
+      <w:r>
+        <w:rPr>
+          <w:rFonts w:ascii="Menlo" w:hAnsi="Menlo" w:cs="Menlo"/>
+          <w:color w:val="D4D4D4"/>
+          <w:sz w:val="18"/>
+          <w:szCs w:val="18"/>
+        </w:rPr>
+        <w:t xml:space="preserve"> = </w:t>
+      </w:r>
+      <w:proofErr w:type="spellStart"/>
+      <w:r>
+        <w:rPr>
+          <w:rFonts w:ascii="Menlo" w:hAnsi="Menlo" w:cs="Menlo"/>
+          <w:color w:val="9CDCFE"/>
+          <w:sz w:val="18"/>
+          <w:szCs w:val="18"/>
+        </w:rPr>
+        <w:t>document</w:t>
+      </w:r>
+      <w:r>
+        <w:rPr>
+          <w:rFonts w:ascii="Menlo" w:hAnsi="Menlo" w:cs="Menlo"/>
+          <w:color w:val="D4D4D4"/>
+          <w:sz w:val="18"/>
+          <w:szCs w:val="18"/>
+        </w:rPr>
+        <w:t>.</w:t>
+      </w:r>
+      <w:r>
+        <w:rPr>
+          <w:rFonts w:ascii="Menlo" w:hAnsi="Menlo" w:cs="Menlo"/>
+          <w:color w:val="DCDCAA"/>
+          <w:sz w:val="18"/>
+          <w:szCs w:val="18"/>
+        </w:rPr>
+        <w:t>querySelector</w:t>
+      </w:r>
+      <w:proofErr w:type="spellEnd"/>
+      <w:r>
+        <w:rPr>
+          <w:rFonts w:ascii="Menlo" w:hAnsi="Menlo" w:cs="Menlo"/>
+          <w:color w:val="D4D4D4"/>
+          <w:sz w:val="18"/>
+          <w:szCs w:val="18"/>
+        </w:rPr>
+        <w:t>(</w:t>
+      </w:r>
+      <w:r>
+        <w:rPr>
+          <w:rFonts w:ascii="Menlo" w:hAnsi="Menlo" w:cs="Menlo"/>
+          <w:color w:val="CE9178"/>
+          <w:sz w:val="18"/>
+          <w:szCs w:val="18"/>
+        </w:rPr>
+        <w:t>"#temperature"</w:t>
+      </w:r>
+      <w:r>
+        <w:rPr>
+          <w:rFonts w:ascii="Menlo" w:hAnsi="Menlo" w:cs="Menlo"/>
+          <w:color w:val="D4D4D4"/>
+          <w:sz w:val="18"/>
+          <w:szCs w:val="18"/>
+        </w:rPr>
+        <w:t>);</w:t>
+      </w:r>
+    </w:p>
+    <w:p>
+      <w:pPr>
+        <w:shd w:val="clear" w:color="auto" w:fill="1E1E1E"/>
+        <w:spacing w:line="270" w:lineRule="atLeast"/>
+        <w:rPr>
+          <w:rFonts w:ascii="Menlo" w:hAnsi="Menlo" w:cs="Menlo"/>
+          <w:color w:val="D4D4D4"/>
+          <w:sz w:val="18"/>
+          <w:szCs w:val="18"/>
+        </w:rPr>
+      </w:pPr>
+      <w:r>
+        <w:rPr>
+          <w:rFonts w:ascii="Menlo" w:hAnsi="Menlo" w:cs="Menlo"/>
+          <w:color w:val="D4D4D4"/>
+          <w:sz w:val="18"/>
+          <w:szCs w:val="18"/>
+        </w:rPr>
+        <w:t xml:space="preserve">  </w:t>
+      </w:r>
+      <w:proofErr w:type="spellStart"/>
+      <w:r>
+        <w:rPr>
+          <w:rFonts w:ascii="Menlo" w:hAnsi="Menlo" w:cs="Menlo"/>
+          <w:color w:val="9CDCFE"/>
+          <w:sz w:val="18"/>
+          <w:szCs w:val="18"/>
+        </w:rPr>
+        <w:t>temperatureElement</w:t>
+      </w:r>
+      <w:r>
+        <w:rPr>
+          <w:rFonts w:ascii="Menlo" w:hAnsi="Menlo" w:cs="Menlo"/>
+          <w:color w:val="D4D4D4"/>
+          <w:sz w:val="18"/>
+          <w:szCs w:val="18"/>
+        </w:rPr>
+        <w:t>.</w:t>
+      </w:r>
+      <w:r>
+        <w:rPr>
+          <w:rFonts w:ascii="Menlo" w:hAnsi="Menlo" w:cs="Menlo"/>
+          <w:color w:val="9CDCFE"/>
+          <w:sz w:val="18"/>
+          <w:szCs w:val="18"/>
+        </w:rPr>
+        <w:t>innerHTML</w:t>
+      </w:r>
+      <w:proofErr w:type="spellEnd"/>
+      <w:r>
+        <w:rPr>
+          <w:rFonts w:ascii="Menlo" w:hAnsi="Menlo" w:cs="Menlo"/>
+          <w:color w:val="D4D4D4"/>
+          <w:sz w:val="18"/>
+          <w:szCs w:val="18"/>
+        </w:rPr>
+        <w:t xml:space="preserve"> = </w:t>
+      </w:r>
+      <w:proofErr w:type="spellStart"/>
+      <w:r>
+        <w:rPr>
+          <w:rFonts w:ascii="Menlo" w:hAnsi="Menlo" w:cs="Menlo"/>
+          <w:color w:val="9CDCFE"/>
+          <w:sz w:val="18"/>
+          <w:szCs w:val="18"/>
+        </w:rPr>
+        <w:t>Math</w:t>
+      </w:r>
+      <w:r>
+        <w:rPr>
+          <w:rFonts w:ascii="Menlo" w:hAnsi="Menlo" w:cs="Menlo"/>
+          <w:color w:val="D4D4D4"/>
+          <w:sz w:val="18"/>
+          <w:szCs w:val="18"/>
+        </w:rPr>
+        <w:t>.</w:t>
+      </w:r>
+      <w:r>
+        <w:rPr>
+          <w:rFonts w:ascii="Menlo" w:hAnsi="Menlo" w:cs="Menlo"/>
+          <w:color w:val="DCDCAA"/>
+          <w:sz w:val="18"/>
+          <w:szCs w:val="18"/>
+        </w:rPr>
+        <w:t>round</w:t>
+      </w:r>
+      <w:proofErr w:type="spellEnd"/>
+      <w:r>
+        <w:rPr>
+          <w:rFonts w:ascii="Menlo" w:hAnsi="Menlo" w:cs="Menlo"/>
+          <w:color w:val="D4D4D4"/>
+          <w:sz w:val="18"/>
+          <w:szCs w:val="18"/>
+        </w:rPr>
+        <w:t>(</w:t>
+      </w:r>
+      <w:proofErr w:type="spellStart"/>
+      <w:r>
+        <w:rPr>
+          <w:rFonts w:ascii="Menlo" w:hAnsi="Menlo" w:cs="Menlo"/>
+          <w:color w:val="9CDCFE"/>
+          <w:sz w:val="18"/>
+          <w:szCs w:val="18"/>
+        </w:rPr>
+        <w:t>celsiusTemperature</w:t>
+      </w:r>
+      <w:proofErr w:type="spellEnd"/>
+      <w:r>
+        <w:rPr>
+          <w:rFonts w:ascii="Menlo" w:hAnsi="Menlo" w:cs="Menlo"/>
+          <w:color w:val="D4D4D4"/>
+          <w:sz w:val="18"/>
+          <w:szCs w:val="18"/>
+        </w:rPr>
+        <w:t>);</w:t>
+      </w:r>
+    </w:p>
+    <w:p>
+      <w:pPr>
+        <w:shd w:val="clear" w:color="auto" w:fill="1E1E1E"/>
+        <w:spacing w:line="270" w:lineRule="atLeast"/>
+        <w:rPr>
+          <w:rFonts w:ascii="Menlo" w:hAnsi="Menlo" w:cs="Menlo"/>
+          <w:color w:val="D4D4D4"/>
+          <w:sz w:val="18"/>
+          <w:szCs w:val="18"/>
+        </w:rPr>
+      </w:pPr>
+      <w:r>
+        <w:rPr>
+          <w:rFonts w:ascii="Menlo" w:hAnsi="Menlo" w:cs="Menlo"/>
+          <w:color w:val="D4D4D4"/>
+          <w:sz w:val="18"/>
+          <w:szCs w:val="18"/>
+        </w:rPr>
+        <w:t>}</w:t>
+      </w:r>
+    </w:p>
+    <w:p>
+      <w:pPr>
+        <w:shd w:val="clear" w:color="auto" w:fill="1E1E1E"/>
+        <w:spacing w:line="270" w:lineRule="atLeast"/>
+        <w:rPr>
+          <w:rFonts w:ascii="Menlo" w:hAnsi="Menlo" w:cs="Menlo"/>
+          <w:color w:val="D4D4D4"/>
+          <w:sz w:val="18"/>
+          <w:szCs w:val="18"/>
+        </w:rPr>
+      </w:pPr>
+      <w:r>
+        <w:rPr>
+          <w:rFonts w:ascii="Menlo" w:hAnsi="Menlo" w:cs="Menlo"/>
+          <w:color w:val="569CD6"/>
+          <w:sz w:val="18"/>
+          <w:szCs w:val="18"/>
+        </w:rPr>
+        <w:t>let</w:t>
+      </w:r>
+      <w:r>
+        <w:rPr>
+          <w:rFonts w:ascii="Menlo" w:hAnsi="Menlo" w:cs="Menlo"/>
+          <w:color w:val="D4D4D4"/>
+          <w:sz w:val="18"/>
+          <w:szCs w:val="18"/>
+        </w:rPr>
+        <w:t xml:space="preserve"> </w:t>
+      </w:r>
+      <w:proofErr w:type="spellStart"/>
+      <w:r>
+        <w:rPr>
+          <w:rFonts w:ascii="Menlo" w:hAnsi="Menlo" w:cs="Menlo"/>
+          <w:color w:val="9CDCFE"/>
+          <w:sz w:val="18"/>
+          <w:szCs w:val="18"/>
+        </w:rPr>
+        <w:t>celsiusTemperature</w:t>
+      </w:r>
+      <w:proofErr w:type="spellEnd"/>
+      <w:r>
+        <w:rPr>
+          <w:rFonts w:ascii="Menlo" w:hAnsi="Menlo" w:cs="Menlo"/>
+          <w:color w:val="D4D4D4"/>
+          <w:sz w:val="18"/>
+          <w:szCs w:val="18"/>
+        </w:rPr>
+        <w:t xml:space="preserve"> = </w:t>
+      </w:r>
+      <w:r>
+        <w:rPr>
+          <w:rFonts w:ascii="Menlo" w:hAnsi="Menlo" w:cs="Menlo"/>
+          <w:color w:val="569CD6"/>
+          <w:sz w:val="18"/>
+          <w:szCs w:val="18"/>
+        </w:rPr>
+        <w:t>null</w:t>
+      </w:r>
+      <w:r>
+        <w:rPr>
+          <w:rFonts w:ascii="Menlo" w:hAnsi="Menlo" w:cs="Menlo"/>
+          <w:color w:val="D4D4D4"/>
+          <w:sz w:val="18"/>
+          <w:szCs w:val="18"/>
+        </w:rPr>
+        <w:t>;</w:t>
+      </w:r>
+    </w:p>
+    <w:p/>
     <w:sectPr>
       <w:pgSz w:w="11900" w:h="16840"/>
       <w:pgMar w:top="1440" w:right="1440" w:bottom="1440" w:left="1440" w:header="708" w:footer="708" w:gutter="0"/>

</xml_diff>

<commit_message>
added weather forecast in html
</commit_message>
<xml_diff>
--- a/weather app styling.docx
+++ b/weather app styling.docx
@@ -141,6 +141,7 @@
           <w:szCs w:val="18"/>
         </w:rPr>
       </w:pPr>
+      <w:bookmarkStart w:id="0" w:name="_GoBack"/>
       <w:r>
         <w:rPr>
           <w:rFonts w:ascii="Menlo" w:hAnsi="Menlo" w:cs="Menlo"/>
@@ -521,6 +522,7 @@
         <w:t>}</w:t>
       </w:r>
     </w:p>
+    <w:bookmarkEnd w:id="0"/>
     <w:p>
       <w:pPr>
         <w:shd w:val="clear" w:color="auto" w:fill="1E1E1E"/>
@@ -7441,18 +7443,7 @@
           <w:sz w:val="18"/>
           <w:szCs w:val="18"/>
         </w:rPr>
-        <w:t>roun</w:t>
-      </w:r>
-      <w:bookmarkStart w:id="0" w:name="_GoBack"/>
-      <w:bookmarkEnd w:id="0"/>
-      <w:r>
-        <w:rPr>
-          <w:rFonts w:ascii="Menlo" w:hAnsi="Menlo" w:cs="Menlo"/>
-          <w:color w:val="DCDCAA"/>
-          <w:sz w:val="18"/>
-          <w:szCs w:val="18"/>
-        </w:rPr>
-        <w:t>d</w:t>
+        <w:t>round</w:t>
       </w:r>
       <w:proofErr w:type="spellEnd"/>
       <w:r>
@@ -8040,6 +8031,660 @@
           <w:szCs w:val="18"/>
         </w:rPr>
         <w:t>;</w:t>
+      </w:r>
+    </w:p>
+    <w:p/>
+    <w:p/>
+    <w:p/>
+    <w:p/>
+    <w:p>
+      <w:pPr>
+        <w:shd w:val="clear" w:color="auto" w:fill="1E1E1E"/>
+        <w:spacing w:line="270" w:lineRule="atLeast"/>
+        <w:rPr>
+          <w:rFonts w:ascii="Menlo" w:hAnsi="Menlo" w:cs="Menlo"/>
+          <w:color w:val="D4D4D4"/>
+          <w:sz w:val="18"/>
+          <w:szCs w:val="18"/>
+        </w:rPr>
+      </w:pPr>
+      <w:r>
+        <w:rPr>
+          <w:rFonts w:ascii="Menlo" w:hAnsi="Menlo" w:cs="Menlo"/>
+          <w:color w:val="569CD6"/>
+          <w:sz w:val="18"/>
+          <w:szCs w:val="18"/>
+        </w:rPr>
+        <w:t>let</w:t>
+      </w:r>
+      <w:r>
+        <w:rPr>
+          <w:rFonts w:ascii="Menlo" w:hAnsi="Menlo" w:cs="Menlo"/>
+          <w:color w:val="D4D4D4"/>
+          <w:sz w:val="18"/>
+          <w:szCs w:val="18"/>
+        </w:rPr>
+        <w:t xml:space="preserve"> </w:t>
+      </w:r>
+      <w:r>
+        <w:rPr>
+          <w:rFonts w:ascii="Menlo" w:hAnsi="Menlo" w:cs="Menlo"/>
+          <w:color w:val="9CDCFE"/>
+          <w:sz w:val="18"/>
+          <w:szCs w:val="18"/>
+        </w:rPr>
+        <w:t>months</w:t>
+      </w:r>
+      <w:r>
+        <w:rPr>
+          <w:rFonts w:ascii="Menlo" w:hAnsi="Menlo" w:cs="Menlo"/>
+          <w:color w:val="D4D4D4"/>
+          <w:sz w:val="18"/>
+          <w:szCs w:val="18"/>
+        </w:rPr>
+        <w:t xml:space="preserve"> = [</w:t>
+      </w:r>
+    </w:p>
+    <w:p>
+      <w:pPr>
+        <w:shd w:val="clear" w:color="auto" w:fill="1E1E1E"/>
+        <w:spacing w:line="270" w:lineRule="atLeast"/>
+        <w:rPr>
+          <w:rFonts w:ascii="Menlo" w:hAnsi="Menlo" w:cs="Menlo"/>
+          <w:color w:val="D4D4D4"/>
+          <w:sz w:val="18"/>
+          <w:szCs w:val="18"/>
+        </w:rPr>
+      </w:pPr>
+      <w:r>
+        <w:rPr>
+          <w:rFonts w:ascii="Menlo" w:hAnsi="Menlo" w:cs="Menlo"/>
+          <w:color w:val="D4D4D4"/>
+          <w:sz w:val="18"/>
+          <w:szCs w:val="18"/>
+        </w:rPr>
+        <w:t xml:space="preserve">    </w:t>
+      </w:r>
+      <w:r>
+        <w:rPr>
+          <w:rFonts w:ascii="Menlo" w:hAnsi="Menlo" w:cs="Menlo"/>
+          <w:color w:val="CE9178"/>
+          <w:sz w:val="18"/>
+          <w:szCs w:val="18"/>
+        </w:rPr>
+        <w:t>"Jan"</w:t>
+      </w:r>
+      <w:r>
+        <w:rPr>
+          <w:rFonts w:ascii="Menlo" w:hAnsi="Menlo" w:cs="Menlo"/>
+          <w:color w:val="D4D4D4"/>
+          <w:sz w:val="18"/>
+          <w:szCs w:val="18"/>
+        </w:rPr>
+        <w:t>,</w:t>
+      </w:r>
+    </w:p>
+    <w:p>
+      <w:pPr>
+        <w:shd w:val="clear" w:color="auto" w:fill="1E1E1E"/>
+        <w:spacing w:line="270" w:lineRule="atLeast"/>
+        <w:rPr>
+          <w:rFonts w:ascii="Menlo" w:hAnsi="Menlo" w:cs="Menlo"/>
+          <w:color w:val="D4D4D4"/>
+          <w:sz w:val="18"/>
+          <w:szCs w:val="18"/>
+        </w:rPr>
+      </w:pPr>
+      <w:r>
+        <w:rPr>
+          <w:rFonts w:ascii="Menlo" w:hAnsi="Menlo" w:cs="Menlo"/>
+          <w:color w:val="D4D4D4"/>
+          <w:sz w:val="18"/>
+          <w:szCs w:val="18"/>
+        </w:rPr>
+        <w:t xml:space="preserve">    </w:t>
+      </w:r>
+      <w:r>
+        <w:rPr>
+          <w:rFonts w:ascii="Menlo" w:hAnsi="Menlo" w:cs="Menlo"/>
+          <w:color w:val="CE9178"/>
+          <w:sz w:val="18"/>
+          <w:szCs w:val="18"/>
+        </w:rPr>
+        <w:t>"Feb"</w:t>
+      </w:r>
+      <w:r>
+        <w:rPr>
+          <w:rFonts w:ascii="Menlo" w:hAnsi="Menlo" w:cs="Menlo"/>
+          <w:color w:val="D4D4D4"/>
+          <w:sz w:val="18"/>
+          <w:szCs w:val="18"/>
+        </w:rPr>
+        <w:t>,</w:t>
+      </w:r>
+    </w:p>
+    <w:p>
+      <w:pPr>
+        <w:shd w:val="clear" w:color="auto" w:fill="1E1E1E"/>
+        <w:spacing w:line="270" w:lineRule="atLeast"/>
+        <w:rPr>
+          <w:rFonts w:ascii="Menlo" w:hAnsi="Menlo" w:cs="Menlo"/>
+          <w:color w:val="D4D4D4"/>
+          <w:sz w:val="18"/>
+          <w:szCs w:val="18"/>
+        </w:rPr>
+      </w:pPr>
+      <w:r>
+        <w:rPr>
+          <w:rFonts w:ascii="Menlo" w:hAnsi="Menlo" w:cs="Menlo"/>
+          <w:color w:val="D4D4D4"/>
+          <w:sz w:val="18"/>
+          <w:szCs w:val="18"/>
+        </w:rPr>
+        <w:t xml:space="preserve">    </w:t>
+      </w:r>
+      <w:r>
+        <w:rPr>
+          <w:rFonts w:ascii="Menlo" w:hAnsi="Menlo" w:cs="Menlo"/>
+          <w:color w:val="CE9178"/>
+          <w:sz w:val="18"/>
+          <w:szCs w:val="18"/>
+        </w:rPr>
+        <w:t>"Mar"</w:t>
+      </w:r>
+      <w:r>
+        <w:rPr>
+          <w:rFonts w:ascii="Menlo" w:hAnsi="Menlo" w:cs="Menlo"/>
+          <w:color w:val="D4D4D4"/>
+          <w:sz w:val="18"/>
+          <w:szCs w:val="18"/>
+        </w:rPr>
+        <w:t>,</w:t>
+      </w:r>
+    </w:p>
+    <w:p>
+      <w:pPr>
+        <w:shd w:val="clear" w:color="auto" w:fill="1E1E1E"/>
+        <w:spacing w:line="270" w:lineRule="atLeast"/>
+        <w:rPr>
+          <w:rFonts w:ascii="Menlo" w:hAnsi="Menlo" w:cs="Menlo"/>
+          <w:color w:val="D4D4D4"/>
+          <w:sz w:val="18"/>
+          <w:szCs w:val="18"/>
+        </w:rPr>
+      </w:pPr>
+      <w:r>
+        <w:rPr>
+          <w:rFonts w:ascii="Menlo" w:hAnsi="Menlo" w:cs="Menlo"/>
+          <w:color w:val="D4D4D4"/>
+          <w:sz w:val="18"/>
+          <w:szCs w:val="18"/>
+        </w:rPr>
+        <w:t xml:space="preserve">    </w:t>
+      </w:r>
+      <w:r>
+        <w:rPr>
+          <w:rFonts w:ascii="Menlo" w:hAnsi="Menlo" w:cs="Menlo"/>
+          <w:color w:val="CE9178"/>
+          <w:sz w:val="18"/>
+          <w:szCs w:val="18"/>
+        </w:rPr>
+        <w:t>"Apr"</w:t>
+      </w:r>
+      <w:r>
+        <w:rPr>
+          <w:rFonts w:ascii="Menlo" w:hAnsi="Menlo" w:cs="Menlo"/>
+          <w:color w:val="D4D4D4"/>
+          <w:sz w:val="18"/>
+          <w:szCs w:val="18"/>
+        </w:rPr>
+        <w:t>,</w:t>
+      </w:r>
+    </w:p>
+    <w:p>
+      <w:pPr>
+        <w:shd w:val="clear" w:color="auto" w:fill="1E1E1E"/>
+        <w:spacing w:line="270" w:lineRule="atLeast"/>
+        <w:rPr>
+          <w:rFonts w:ascii="Menlo" w:hAnsi="Menlo" w:cs="Menlo"/>
+          <w:color w:val="D4D4D4"/>
+          <w:sz w:val="18"/>
+          <w:szCs w:val="18"/>
+        </w:rPr>
+      </w:pPr>
+      <w:r>
+        <w:rPr>
+          <w:rFonts w:ascii="Menlo" w:hAnsi="Menlo" w:cs="Menlo"/>
+          <w:color w:val="D4D4D4"/>
+          <w:sz w:val="18"/>
+          <w:szCs w:val="18"/>
+        </w:rPr>
+        <w:t xml:space="preserve">    </w:t>
+      </w:r>
+      <w:r>
+        <w:rPr>
+          <w:rFonts w:ascii="Menlo" w:hAnsi="Menlo" w:cs="Menlo"/>
+          <w:color w:val="CE9178"/>
+          <w:sz w:val="18"/>
+          <w:szCs w:val="18"/>
+        </w:rPr>
+        <w:t>"May"</w:t>
+      </w:r>
+      <w:r>
+        <w:rPr>
+          <w:rFonts w:ascii="Menlo" w:hAnsi="Menlo" w:cs="Menlo"/>
+          <w:color w:val="D4D4D4"/>
+          <w:sz w:val="18"/>
+          <w:szCs w:val="18"/>
+        </w:rPr>
+        <w:t>,</w:t>
+      </w:r>
+    </w:p>
+    <w:p>
+      <w:pPr>
+        <w:shd w:val="clear" w:color="auto" w:fill="1E1E1E"/>
+        <w:spacing w:line="270" w:lineRule="atLeast"/>
+        <w:rPr>
+          <w:rFonts w:ascii="Menlo" w:hAnsi="Menlo" w:cs="Menlo"/>
+          <w:color w:val="D4D4D4"/>
+          <w:sz w:val="18"/>
+          <w:szCs w:val="18"/>
+        </w:rPr>
+      </w:pPr>
+      <w:r>
+        <w:rPr>
+          <w:rFonts w:ascii="Menlo" w:hAnsi="Menlo" w:cs="Menlo"/>
+          <w:color w:val="D4D4D4"/>
+          <w:sz w:val="18"/>
+          <w:szCs w:val="18"/>
+        </w:rPr>
+        <w:t xml:space="preserve">    </w:t>
+      </w:r>
+      <w:r>
+        <w:rPr>
+          <w:rFonts w:ascii="Menlo" w:hAnsi="Menlo" w:cs="Menlo"/>
+          <w:color w:val="CE9178"/>
+          <w:sz w:val="18"/>
+          <w:szCs w:val="18"/>
+        </w:rPr>
+        <w:t>"Jun"</w:t>
+      </w:r>
+      <w:r>
+        <w:rPr>
+          <w:rFonts w:ascii="Menlo" w:hAnsi="Menlo" w:cs="Menlo"/>
+          <w:color w:val="D4D4D4"/>
+          <w:sz w:val="18"/>
+          <w:szCs w:val="18"/>
+        </w:rPr>
+        <w:t>,</w:t>
+      </w:r>
+    </w:p>
+    <w:p>
+      <w:pPr>
+        <w:shd w:val="clear" w:color="auto" w:fill="1E1E1E"/>
+        <w:spacing w:line="270" w:lineRule="atLeast"/>
+        <w:rPr>
+          <w:rFonts w:ascii="Menlo" w:hAnsi="Menlo" w:cs="Menlo"/>
+          <w:color w:val="D4D4D4"/>
+          <w:sz w:val="18"/>
+          <w:szCs w:val="18"/>
+        </w:rPr>
+      </w:pPr>
+      <w:r>
+        <w:rPr>
+          <w:rFonts w:ascii="Menlo" w:hAnsi="Menlo" w:cs="Menlo"/>
+          <w:color w:val="D4D4D4"/>
+          <w:sz w:val="18"/>
+          <w:szCs w:val="18"/>
+        </w:rPr>
+        <w:t xml:space="preserve">    </w:t>
+      </w:r>
+      <w:r>
+        <w:rPr>
+          <w:rFonts w:ascii="Menlo" w:hAnsi="Menlo" w:cs="Menlo"/>
+          <w:color w:val="CE9178"/>
+          <w:sz w:val="18"/>
+          <w:szCs w:val="18"/>
+        </w:rPr>
+        <w:t>"Jul"</w:t>
+      </w:r>
+      <w:r>
+        <w:rPr>
+          <w:rFonts w:ascii="Menlo" w:hAnsi="Menlo" w:cs="Menlo"/>
+          <w:color w:val="D4D4D4"/>
+          <w:sz w:val="18"/>
+          <w:szCs w:val="18"/>
+        </w:rPr>
+        <w:t>,</w:t>
+      </w:r>
+    </w:p>
+    <w:p>
+      <w:pPr>
+        <w:shd w:val="clear" w:color="auto" w:fill="1E1E1E"/>
+        <w:spacing w:line="270" w:lineRule="atLeast"/>
+        <w:rPr>
+          <w:rFonts w:ascii="Menlo" w:hAnsi="Menlo" w:cs="Menlo"/>
+          <w:color w:val="D4D4D4"/>
+          <w:sz w:val="18"/>
+          <w:szCs w:val="18"/>
+        </w:rPr>
+      </w:pPr>
+      <w:r>
+        <w:rPr>
+          <w:rFonts w:ascii="Menlo" w:hAnsi="Menlo" w:cs="Menlo"/>
+          <w:color w:val="D4D4D4"/>
+          <w:sz w:val="18"/>
+          <w:szCs w:val="18"/>
+        </w:rPr>
+        <w:t xml:space="preserve">    </w:t>
+      </w:r>
+      <w:r>
+        <w:rPr>
+          <w:rFonts w:ascii="Menlo" w:hAnsi="Menlo" w:cs="Menlo"/>
+          <w:color w:val="CE9178"/>
+          <w:sz w:val="18"/>
+          <w:szCs w:val="18"/>
+        </w:rPr>
+        <w:t>"Aug"</w:t>
+      </w:r>
+      <w:r>
+        <w:rPr>
+          <w:rFonts w:ascii="Menlo" w:hAnsi="Menlo" w:cs="Menlo"/>
+          <w:color w:val="D4D4D4"/>
+          <w:sz w:val="18"/>
+          <w:szCs w:val="18"/>
+        </w:rPr>
+        <w:t>,</w:t>
+      </w:r>
+    </w:p>
+    <w:p>
+      <w:pPr>
+        <w:shd w:val="clear" w:color="auto" w:fill="1E1E1E"/>
+        <w:spacing w:line="270" w:lineRule="atLeast"/>
+        <w:rPr>
+          <w:rFonts w:ascii="Menlo" w:hAnsi="Menlo" w:cs="Menlo"/>
+          <w:color w:val="D4D4D4"/>
+          <w:sz w:val="18"/>
+          <w:szCs w:val="18"/>
+        </w:rPr>
+      </w:pPr>
+      <w:r>
+        <w:rPr>
+          <w:rFonts w:ascii="Menlo" w:hAnsi="Menlo" w:cs="Menlo"/>
+          <w:color w:val="D4D4D4"/>
+          <w:sz w:val="18"/>
+          <w:szCs w:val="18"/>
+        </w:rPr>
+        <w:t xml:space="preserve">    </w:t>
+      </w:r>
+      <w:r>
+        <w:rPr>
+          <w:rFonts w:ascii="Menlo" w:hAnsi="Menlo" w:cs="Menlo"/>
+          <w:color w:val="CE9178"/>
+          <w:sz w:val="18"/>
+          <w:szCs w:val="18"/>
+        </w:rPr>
+        <w:t>"Sep"</w:t>
+      </w:r>
+      <w:r>
+        <w:rPr>
+          <w:rFonts w:ascii="Menlo" w:hAnsi="Menlo" w:cs="Menlo"/>
+          <w:color w:val="D4D4D4"/>
+          <w:sz w:val="18"/>
+          <w:szCs w:val="18"/>
+        </w:rPr>
+        <w:t>,</w:t>
+      </w:r>
+    </w:p>
+    <w:p>
+      <w:pPr>
+        <w:shd w:val="clear" w:color="auto" w:fill="1E1E1E"/>
+        <w:spacing w:line="270" w:lineRule="atLeast"/>
+        <w:rPr>
+          <w:rFonts w:ascii="Menlo" w:hAnsi="Menlo" w:cs="Menlo"/>
+          <w:color w:val="D4D4D4"/>
+          <w:sz w:val="18"/>
+          <w:szCs w:val="18"/>
+        </w:rPr>
+      </w:pPr>
+      <w:r>
+        <w:rPr>
+          <w:rFonts w:ascii="Menlo" w:hAnsi="Menlo" w:cs="Menlo"/>
+          <w:color w:val="D4D4D4"/>
+          <w:sz w:val="18"/>
+          <w:szCs w:val="18"/>
+        </w:rPr>
+        <w:t xml:space="preserve">    </w:t>
+      </w:r>
+      <w:r>
+        <w:rPr>
+          <w:rFonts w:ascii="Menlo" w:hAnsi="Menlo" w:cs="Menlo"/>
+          <w:color w:val="CE9178"/>
+          <w:sz w:val="18"/>
+          <w:szCs w:val="18"/>
+        </w:rPr>
+        <w:t>"Oct"</w:t>
+      </w:r>
+      <w:r>
+        <w:rPr>
+          <w:rFonts w:ascii="Menlo" w:hAnsi="Menlo" w:cs="Menlo"/>
+          <w:color w:val="D4D4D4"/>
+          <w:sz w:val="18"/>
+          <w:szCs w:val="18"/>
+        </w:rPr>
+        <w:t>,</w:t>
+      </w:r>
+    </w:p>
+    <w:p>
+      <w:pPr>
+        <w:shd w:val="clear" w:color="auto" w:fill="1E1E1E"/>
+        <w:spacing w:line="270" w:lineRule="atLeast"/>
+        <w:rPr>
+          <w:rFonts w:ascii="Menlo" w:hAnsi="Menlo" w:cs="Menlo"/>
+          <w:color w:val="D4D4D4"/>
+          <w:sz w:val="18"/>
+          <w:szCs w:val="18"/>
+        </w:rPr>
+      </w:pPr>
+      <w:r>
+        <w:rPr>
+          <w:rFonts w:ascii="Menlo" w:hAnsi="Menlo" w:cs="Menlo"/>
+          <w:color w:val="D4D4D4"/>
+          <w:sz w:val="18"/>
+          <w:szCs w:val="18"/>
+        </w:rPr>
+        <w:t xml:space="preserve">    </w:t>
+      </w:r>
+      <w:r>
+        <w:rPr>
+          <w:rFonts w:ascii="Menlo" w:hAnsi="Menlo" w:cs="Menlo"/>
+          <w:color w:val="CE9178"/>
+          <w:sz w:val="18"/>
+          <w:szCs w:val="18"/>
+        </w:rPr>
+        <w:t>"Nov"</w:t>
+      </w:r>
+      <w:r>
+        <w:rPr>
+          <w:rFonts w:ascii="Menlo" w:hAnsi="Menlo" w:cs="Menlo"/>
+          <w:color w:val="D4D4D4"/>
+          <w:sz w:val="18"/>
+          <w:szCs w:val="18"/>
+        </w:rPr>
+        <w:t>,</w:t>
+      </w:r>
+    </w:p>
+    <w:p>
+      <w:pPr>
+        <w:shd w:val="clear" w:color="auto" w:fill="1E1E1E"/>
+        <w:spacing w:line="270" w:lineRule="atLeast"/>
+        <w:rPr>
+          <w:rFonts w:ascii="Menlo" w:hAnsi="Menlo" w:cs="Menlo"/>
+          <w:color w:val="D4D4D4"/>
+          <w:sz w:val="18"/>
+          <w:szCs w:val="18"/>
+        </w:rPr>
+      </w:pPr>
+      <w:r>
+        <w:rPr>
+          <w:rFonts w:ascii="Menlo" w:hAnsi="Menlo" w:cs="Menlo"/>
+          <w:color w:val="D4D4D4"/>
+          <w:sz w:val="18"/>
+          <w:szCs w:val="18"/>
+        </w:rPr>
+        <w:t xml:space="preserve">    </w:t>
+      </w:r>
+      <w:r>
+        <w:rPr>
+          <w:rFonts w:ascii="Menlo" w:hAnsi="Menlo" w:cs="Menlo"/>
+          <w:color w:val="CE9178"/>
+          <w:sz w:val="18"/>
+          <w:szCs w:val="18"/>
+        </w:rPr>
+        <w:t>"Dec"</w:t>
+      </w:r>
+      <w:r>
+        <w:rPr>
+          <w:rFonts w:ascii="Menlo" w:hAnsi="Menlo" w:cs="Menlo"/>
+          <w:color w:val="D4D4D4"/>
+          <w:sz w:val="18"/>
+          <w:szCs w:val="18"/>
+        </w:rPr>
+        <w:t>,</w:t>
+      </w:r>
+    </w:p>
+    <w:p>
+      <w:pPr>
+        <w:shd w:val="clear" w:color="auto" w:fill="1E1E1E"/>
+        <w:spacing w:line="270" w:lineRule="atLeast"/>
+        <w:rPr>
+          <w:rFonts w:ascii="Menlo" w:hAnsi="Menlo" w:cs="Menlo"/>
+          <w:color w:val="D4D4D4"/>
+          <w:sz w:val="18"/>
+          <w:szCs w:val="18"/>
+        </w:rPr>
+      </w:pPr>
+      <w:r>
+        <w:rPr>
+          <w:rFonts w:ascii="Menlo" w:hAnsi="Menlo" w:cs="Menlo"/>
+          <w:color w:val="D4D4D4"/>
+          <w:sz w:val="18"/>
+          <w:szCs w:val="18"/>
+        </w:rPr>
+        <w:t xml:space="preserve">  ];</w:t>
+      </w:r>
+    </w:p>
+    <w:p>
+      <w:pPr>
+        <w:shd w:val="clear" w:color="auto" w:fill="1E1E1E"/>
+        <w:spacing w:line="270" w:lineRule="atLeast"/>
+        <w:rPr>
+          <w:rFonts w:ascii="Menlo" w:hAnsi="Menlo" w:cs="Menlo"/>
+          <w:color w:val="D4D4D4"/>
+          <w:sz w:val="18"/>
+          <w:szCs w:val="18"/>
+        </w:rPr>
+      </w:pPr>
+      <w:r>
+        <w:rPr>
+          <w:rFonts w:ascii="Menlo" w:hAnsi="Menlo" w:cs="Menlo"/>
+          <w:color w:val="D4D4D4"/>
+          <w:sz w:val="18"/>
+          <w:szCs w:val="18"/>
+        </w:rPr>
+        <w:t xml:space="preserve">  </w:t>
+      </w:r>
+      <w:r>
+        <w:rPr>
+          <w:rFonts w:ascii="Menlo" w:hAnsi="Menlo" w:cs="Menlo"/>
+          <w:color w:val="569CD6"/>
+          <w:sz w:val="18"/>
+          <w:szCs w:val="18"/>
+        </w:rPr>
+        <w:t>let</w:t>
+      </w:r>
+      <w:r>
+        <w:rPr>
+          <w:rFonts w:ascii="Menlo" w:hAnsi="Menlo" w:cs="Menlo"/>
+          <w:color w:val="D4D4D4"/>
+          <w:sz w:val="18"/>
+          <w:szCs w:val="18"/>
+        </w:rPr>
+        <w:t xml:space="preserve"> </w:t>
+      </w:r>
+      <w:r>
+        <w:rPr>
+          <w:rFonts w:ascii="Menlo" w:hAnsi="Menlo" w:cs="Menlo"/>
+          <w:color w:val="9CDCFE"/>
+          <w:sz w:val="18"/>
+          <w:szCs w:val="18"/>
+        </w:rPr>
+        <w:t>month</w:t>
+      </w:r>
+      <w:r>
+        <w:rPr>
+          <w:rFonts w:ascii="Menlo" w:hAnsi="Menlo" w:cs="Menlo"/>
+          <w:color w:val="D4D4D4"/>
+          <w:sz w:val="18"/>
+          <w:szCs w:val="18"/>
+        </w:rPr>
+        <w:t xml:space="preserve"> = </w:t>
+      </w:r>
+      <w:r>
+        <w:rPr>
+          <w:rFonts w:ascii="Menlo" w:hAnsi="Menlo" w:cs="Menlo"/>
+          <w:color w:val="9CDCFE"/>
+          <w:sz w:val="18"/>
+          <w:szCs w:val="18"/>
+        </w:rPr>
+        <w:t>months</w:t>
+      </w:r>
+      <w:r>
+        <w:rPr>
+          <w:rFonts w:ascii="Menlo" w:hAnsi="Menlo" w:cs="Menlo"/>
+          <w:color w:val="D4D4D4"/>
+          <w:sz w:val="18"/>
+          <w:szCs w:val="18"/>
+        </w:rPr>
+        <w:t>[</w:t>
+      </w:r>
+      <w:proofErr w:type="spellStart"/>
+      <w:r>
+        <w:rPr>
+          <w:rFonts w:ascii="Menlo" w:hAnsi="Menlo" w:cs="Menlo"/>
+          <w:color w:val="9CDCFE"/>
+          <w:sz w:val="18"/>
+          <w:szCs w:val="18"/>
+        </w:rPr>
+        <w:t>date</w:t>
+      </w:r>
+      <w:r>
+        <w:rPr>
+          <w:rFonts w:ascii="Menlo" w:hAnsi="Menlo" w:cs="Menlo"/>
+          <w:color w:val="D4D4D4"/>
+          <w:sz w:val="18"/>
+          <w:szCs w:val="18"/>
+        </w:rPr>
+        <w:t>.</w:t>
+      </w:r>
+      <w:r>
+        <w:rPr>
+          <w:rFonts w:ascii="Menlo" w:hAnsi="Menlo" w:cs="Menlo"/>
+          <w:color w:val="DCDCAA"/>
+          <w:sz w:val="18"/>
+          <w:szCs w:val="18"/>
+        </w:rPr>
+        <w:t>getMonth</w:t>
+      </w:r>
+      <w:proofErr w:type="spellEnd"/>
+      <w:r>
+        <w:rPr>
+          <w:rFonts w:ascii="Menlo" w:hAnsi="Menlo" w:cs="Menlo"/>
+          <w:color w:val="D4D4D4"/>
+          <w:sz w:val="18"/>
+          <w:szCs w:val="18"/>
+        </w:rPr>
+        <w:t>()];</w:t>
       </w:r>
     </w:p>
     <w:p/>

</xml_diff>

<commit_message>
changed the background image
</commit_message>
<xml_diff>
--- a/weather app styling.docx
+++ b/weather app styling.docx
@@ -141,7 +141,6 @@
           <w:szCs w:val="18"/>
         </w:rPr>
       </w:pPr>
-      <w:bookmarkStart w:id="0" w:name="_GoBack"/>
       <w:r>
         <w:rPr>
           <w:rFonts w:ascii="Menlo" w:hAnsi="Menlo" w:cs="Menlo"/>
@@ -522,7 +521,6 @@
         <w:t>}</w:t>
       </w:r>
     </w:p>
-    <w:bookmarkEnd w:id="0"/>
     <w:p>
       <w:pPr>
         <w:shd w:val="clear" w:color="auto" w:fill="1E1E1E"/>
@@ -8688,6 +8686,55 @@
       </w:r>
     </w:p>
     <w:p/>
+    <w:p/>
+    <w:p>
+      <w:pPr>
+        <w:shd w:val="clear" w:color="auto" w:fill="1E1E1E"/>
+        <w:spacing w:line="270" w:lineRule="atLeast"/>
+        <w:rPr>
+          <w:rFonts w:ascii="Menlo" w:hAnsi="Menlo" w:cs="Menlo"/>
+          <w:color w:val="D4D4D4"/>
+          <w:sz w:val="18"/>
+          <w:szCs w:val="18"/>
+        </w:rPr>
+      </w:pPr>
+      <w:r>
+        <w:rPr>
+          <w:rFonts w:ascii="Menlo" w:hAnsi="Menlo" w:cs="Menlo"/>
+          <w:color w:val="CE9178"/>
+          <w:sz w:val="18"/>
+          <w:szCs w:val="18"/>
+        </w:rPr>
+        <w:t>https://www.adorama.com/alc/wp-content/uploads/2017/11/shutterstock_114802408.jpg</w:t>
+      </w:r>
+    </w:p>
+    <w:p/>
+    <w:p/>
+    <w:p>
+      <w:pPr>
+        <w:shd w:val="clear" w:color="auto" w:fill="1E1E1E"/>
+        <w:spacing w:line="270" w:lineRule="atLeast"/>
+        <w:rPr>
+          <w:rFonts w:ascii="Menlo" w:hAnsi="Menlo" w:cs="Menlo"/>
+          <w:color w:val="D4D4D4"/>
+          <w:sz w:val="18"/>
+          <w:szCs w:val="18"/>
+        </w:rPr>
+      </w:pPr>
+      <w:r>
+        <w:rPr>
+          <w:rFonts w:ascii="Menlo" w:hAnsi="Menlo" w:cs="Menlo"/>
+          <w:color w:val="CE9178"/>
+          <w:sz w:val="18"/>
+          <w:szCs w:val="18"/>
+        </w:rPr>
+        <w:t>https://images.unsplash.com/photo-1490735891913-40897cdaafd1?ixlib=rb-4.0.3&amp;ixid=M3wxMjA3fDB8MHxwaG90by1wYWdlfHx8fGVufDB8fHx8fA%3D%3D&amp;auto=format&amp;fit=crop&amp;w=1470&amp;q=80</w:t>
+      </w:r>
+    </w:p>
+    <w:p>
+      <w:bookmarkStart w:id="0" w:name="_GoBack"/>
+      <w:bookmarkEnd w:id="0"/>
+    </w:p>
     <w:sectPr>
       <w:pgSz w:w="11900" w:h="16840"/>
       <w:pgMar w:top="1440" w:right="1440" w:bottom="1440" w:left="1440" w:header="708" w:footer="708" w:gutter="0"/>

</xml_diff>